<commit_message>
Apply style and reformat README.docx
</commit_message>
<xml_diff>
--- a/README.docx
+++ b/README.docx
@@ -11,6 +11,7 @@
         <w:spacing w:after="0" w:line="240" w:lineRule="auto"/>
         <w:jc w:val="center"/>
         <w:rPr>
+          <w:rFonts w:hint="eastAsia"/>
           <w:b/>
           <w:bCs/>
           <w:sz w:val="40"/>
@@ -30,22 +31,19 @@
     <w:p>
       <w:pPr>
         <w:spacing w:after="0" w:line="240" w:lineRule="auto"/>
-        <w:jc w:val="right"/>
+        <w:jc w:val="center"/>
         <w:rPr>
           <w:b/>
           <w:bCs/>
         </w:rPr>
       </w:pPr>
-    </w:p>
-    <w:p>
-      <w:pPr>
-        <w:spacing w:after="0" w:line="240" w:lineRule="auto"/>
-        <w:jc w:val="right"/>
+      <w:r>
         <w:rPr>
           <w:b/>
           <w:bCs/>
         </w:rPr>
-      </w:pPr>
+        <w:t>(</w:t>
+      </w:r>
       <w:r>
         <w:rPr>
           <w:rFonts w:hint="eastAsia"/>
@@ -61,12 +59,20 @@
         </w:rPr>
         <w:t>imGyunYop, ChoiHyungKyu</w:t>
       </w:r>
+      <w:r>
+        <w:rPr>
+          <w:b/>
+          <w:bCs/>
+        </w:rPr>
+        <w:t>)</w:t>
+      </w:r>
     </w:p>
     <w:p>
       <w:pPr>
         <w:spacing w:after="0" w:line="240" w:lineRule="auto"/>
-        <w:jc w:val="right"/>
-        <w:rPr>
+        <w:ind w:right="400"/>
+        <w:rPr>
+          <w:rFonts w:hint="eastAsia"/>
           <w:b/>
           <w:bCs/>
         </w:rPr>
@@ -119,9 +125,6 @@
         <w:spacing w:after="0" w:line="240" w:lineRule="auto"/>
         <w:ind w:leftChars="0"/>
         <w:jc w:val="left"/>
-        <w:rPr>
-          <w:rFonts w:hint="eastAsia"/>
-        </w:rPr>
       </w:pPr>
       <w:r>
         <w:rPr>
@@ -265,14 +268,24 @@
         <w:spacing w:after="0" w:line="240" w:lineRule="auto"/>
         <w:ind w:leftChars="0"/>
         <w:jc w:val="left"/>
+        <w:rPr>
+          <w:i/>
+          <w:iCs/>
+        </w:rPr>
       </w:pPr>
       <w:r>
         <w:rPr>
           <w:rFonts w:hint="eastAsia"/>
+          <w:i/>
+          <w:iCs/>
         </w:rPr>
         <w:t>L</w:t>
       </w:r>
       <w:r>
+        <w:rPr>
+          <w:i/>
+          <w:iCs/>
+        </w:rPr>
         <w:t>ogistic Regression: {max_iter: 50, solver: ‘liblinear’}</w:t>
       </w:r>
     </w:p>
@@ -286,8 +299,16 @@
         <w:spacing w:after="0" w:line="240" w:lineRule="auto"/>
         <w:ind w:leftChars="0"/>
         <w:jc w:val="left"/>
-      </w:pPr>
-      <w:r>
+        <w:rPr>
+          <w:sz w:val="18"/>
+          <w:szCs w:val="20"/>
+        </w:rPr>
+      </w:pPr>
+      <w:r>
+        <w:rPr>
+          <w:sz w:val="18"/>
+          <w:szCs w:val="20"/>
+        </w:rPr>
         <w:t>Score: 0.9077</w:t>
       </w:r>
     </w:p>
@@ -301,8 +322,16 @@
         <w:spacing w:after="0" w:line="240" w:lineRule="auto"/>
         <w:ind w:leftChars="0"/>
         <w:jc w:val="left"/>
-      </w:pPr>
-      <w:r>
+        <w:rPr>
+          <w:i/>
+          <w:iCs/>
+        </w:rPr>
+      </w:pPr>
+      <w:r>
+        <w:rPr>
+          <w:i/>
+          <w:iCs/>
+        </w:rPr>
         <w:t>Support Vector Machine: {C: 0.1, gamma: 1, kernel: ‘sigmoid’}</w:t>
       </w:r>
     </w:p>
@@ -316,14 +345,24 @@
         <w:spacing w:after="0" w:line="240" w:lineRule="auto"/>
         <w:ind w:leftChars="0"/>
         <w:jc w:val="left"/>
+        <w:rPr>
+          <w:sz w:val="18"/>
+          <w:szCs w:val="20"/>
+        </w:rPr>
       </w:pPr>
       <w:r>
         <w:rPr>
           <w:rFonts w:hint="eastAsia"/>
+          <w:sz w:val="18"/>
+          <w:szCs w:val="20"/>
         </w:rPr>
         <w:t>S</w:t>
       </w:r>
       <w:r>
+        <w:rPr>
+          <w:sz w:val="18"/>
+          <w:szCs w:val="20"/>
+        </w:rPr>
         <w:t>core: 0.8887</w:t>
       </w:r>
     </w:p>
@@ -337,39 +376,25 @@
         <w:spacing w:after="0" w:line="240" w:lineRule="auto"/>
         <w:ind w:leftChars="0"/>
         <w:jc w:val="left"/>
+        <w:rPr>
+          <w:i/>
+          <w:iCs/>
+        </w:rPr>
       </w:pPr>
       <w:r>
         <w:rPr>
           <w:rFonts w:hint="eastAsia"/>
+          <w:i/>
+          <w:iCs/>
         </w:rPr>
         <w:t>X</w:t>
       </w:r>
       <w:r>
-        <w:t>GBC: {</w:t>
-      </w:r>
-      <w:r>
-        <w:t>eta</w:t>
-      </w:r>
-      <w:r>
-        <w:t xml:space="preserve">: </w:t>
-      </w:r>
-      <w:r>
-        <w:t>0.10286751649448647, gamma</w:t>
-      </w:r>
-      <w:r>
-        <w:t xml:space="preserve">: </w:t>
-      </w:r>
-      <w:r>
-        <w:t>1.5458648766632133, max_depth</w:t>
-      </w:r>
-      <w:r>
-        <w:t xml:space="preserve">: </w:t>
-      </w:r>
-      <w:r>
-        <w:t>5</w:t>
-      </w:r>
-      <w:r>
-        <w:t>}</w:t>
+        <w:rPr>
+          <w:i/>
+          <w:iCs/>
+        </w:rPr>
+        <w:t>GBC: {eta: 0.10286751649448647, gamma: 1.5458648766632133, max_depth: 5}</w:t>
       </w:r>
     </w:p>
     <w:p>
@@ -382,14 +407,24 @@
         <w:spacing w:after="0" w:line="240" w:lineRule="auto"/>
         <w:ind w:leftChars="0"/>
         <w:jc w:val="left"/>
+        <w:rPr>
+          <w:sz w:val="18"/>
+          <w:szCs w:val="20"/>
+        </w:rPr>
       </w:pPr>
       <w:r>
         <w:rPr>
           <w:rFonts w:hint="eastAsia"/>
+          <w:sz w:val="18"/>
+          <w:szCs w:val="20"/>
         </w:rPr>
         <w:t>S</w:t>
       </w:r>
       <w:r>
+        <w:rPr>
+          <w:sz w:val="18"/>
+          <w:szCs w:val="20"/>
+        </w:rPr>
         <w:t>core: 0.9187</w:t>
       </w:r>
     </w:p>
@@ -403,8 +438,16 @@
         <w:spacing w:after="0" w:line="240" w:lineRule="auto"/>
         <w:ind w:leftChars="0"/>
         <w:jc w:val="left"/>
-      </w:pPr>
-      <w:r>
+        <w:rPr>
+          <w:i/>
+          <w:iCs/>
+        </w:rPr>
+      </w:pPr>
+      <w:r>
+        <w:rPr>
+          <w:i/>
+          <w:iCs/>
+        </w:rPr>
         <w:t>XGBoost: {eta: 0.5243, gamma: 1.9861, max_depth: 4}</w:t>
       </w:r>
     </w:p>
@@ -418,14 +461,24 @@
         <w:spacing w:after="0" w:line="240" w:lineRule="auto"/>
         <w:ind w:leftChars="0"/>
         <w:jc w:val="left"/>
+        <w:rPr>
+          <w:sz w:val="18"/>
+          <w:szCs w:val="20"/>
+        </w:rPr>
       </w:pPr>
       <w:r>
         <w:rPr>
           <w:rFonts w:hint="eastAsia"/>
+          <w:sz w:val="18"/>
+          <w:szCs w:val="20"/>
         </w:rPr>
         <w:t>S</w:t>
       </w:r>
       <w:r>
+        <w:rPr>
+          <w:sz w:val="18"/>
+          <w:szCs w:val="20"/>
+        </w:rPr>
         <w:t>core: 0.9187</w:t>
       </w:r>
     </w:p>
@@ -471,9 +524,6 @@
       <w:pPr>
         <w:spacing w:after="0" w:line="240" w:lineRule="auto"/>
         <w:jc w:val="center"/>
-        <w:rPr>
-          <w:rFonts w:hint="eastAsia"/>
-        </w:rPr>
       </w:pPr>
       <w:r>
         <w:rPr>
@@ -481,7 +531,7 @@
           <w:noProof/>
         </w:rPr>
         <w:drawing>
-          <wp:inline distT="0" distB="0" distL="0" distR="0">
+          <wp:inline distT="0" distB="0" distL="0" distR="0" wp14:anchorId="17E2C410" wp14:editId="71884AD0">
             <wp:extent cx="5199321" cy="2070100"/>
             <wp:effectExtent l="0" t="0" r="1905" b="6350"/>
             <wp:docPr id="3" name="그림 3"/>
@@ -534,9 +584,6 @@
       <w:pPr>
         <w:spacing w:after="0" w:line="240" w:lineRule="auto"/>
         <w:jc w:val="left"/>
-        <w:rPr>
-          <w:rFonts w:hint="eastAsia"/>
-        </w:rPr>
       </w:pPr>
     </w:p>
     <w:p>
@@ -677,6 +724,15 @@
     </w:p>
     <w:p>
       <w:pPr>
+        <w:spacing w:after="0" w:line="240" w:lineRule="auto"/>
+        <w:jc w:val="left"/>
+        <w:rPr>
+          <w:rFonts w:hint="eastAsia"/>
+        </w:rPr>
+      </w:pPr>
+    </w:p>
+    <w:p>
+      <w:pPr>
         <w:pStyle w:val="a3"/>
         <w:numPr>
           <w:ilvl w:val="0"/>
@@ -686,7 +742,6 @@
         <w:ind w:leftChars="0"/>
         <w:jc w:val="left"/>
         <w:rPr>
-          <w:rFonts w:hint="eastAsia"/>
           <w:b/>
           <w:bCs/>
         </w:rPr>
@@ -717,12 +772,17 @@
         </w:numPr>
         <w:spacing w:after="0"/>
         <w:ind w:leftChars="0"/>
-      </w:pPr>
-      <w:r>
-        <w:t xml:space="preserve">kMeans: </w:t>
-      </w:r>
-      <w:r>
-        <w:t>{'max_iter': 200, 'n_clusters': 4}</w:t>
+        <w:rPr>
+          <w:i/>
+          <w:iCs/>
+        </w:rPr>
+      </w:pPr>
+      <w:r>
+        <w:rPr>
+          <w:i/>
+          <w:iCs/>
+        </w:rPr>
+        <w:t>kMeans: {'max_iter': 200, 'n_clusters': 4}</w:t>
       </w:r>
     </w:p>
     <w:p>
@@ -734,12 +794,17 @@
         </w:numPr>
         <w:spacing w:after="0"/>
         <w:ind w:leftChars="0"/>
-      </w:pPr>
-      <w:r>
-        <w:t xml:space="preserve">Score: </w:t>
-      </w:r>
-      <w:r>
-        <w:t>0.6651311707875324</w:t>
+        <w:rPr>
+          <w:sz w:val="18"/>
+          <w:szCs w:val="20"/>
+        </w:rPr>
+      </w:pPr>
+      <w:r>
+        <w:rPr>
+          <w:sz w:val="18"/>
+          <w:szCs w:val="20"/>
+        </w:rPr>
+        <w:t>Score: 0.6651311707875324</w:t>
       </w:r>
     </w:p>
     <w:p>
@@ -751,12 +816,17 @@
         </w:numPr>
         <w:spacing w:after="0"/>
         <w:ind w:leftChars="0"/>
-      </w:pPr>
-      <w:r>
-        <w:t xml:space="preserve">Purity: </w:t>
-      </w:r>
-      <w:r>
-        <w:t>0.3409373703857321</w:t>
+        <w:rPr>
+          <w:sz w:val="18"/>
+          <w:szCs w:val="20"/>
+        </w:rPr>
+      </w:pPr>
+      <w:r>
+        <w:rPr>
+          <w:sz w:val="18"/>
+          <w:szCs w:val="20"/>
+        </w:rPr>
+        <w:t>Purity: 0.3409373703857321</w:t>
       </w:r>
     </w:p>
     <w:p>
@@ -768,12 +838,17 @@
         </w:numPr>
         <w:spacing w:after="0"/>
         <w:ind w:leftChars="0"/>
-      </w:pPr>
-      <w:r>
-        <w:t xml:space="preserve">EM: </w:t>
-      </w:r>
-      <w:r>
-        <w:t>{'covariance_type': 'spherical', 'max_iter': 100, 'n_components': 4}</w:t>
+        <w:rPr>
+          <w:i/>
+          <w:iCs/>
+        </w:rPr>
+      </w:pPr>
+      <w:r>
+        <w:rPr>
+          <w:i/>
+          <w:iCs/>
+        </w:rPr>
+        <w:t>EM: {'covariance_type': 'spherical', 'max_iter': 100, 'n_components': 4}</w:t>
       </w:r>
     </w:p>
     <w:p>
@@ -785,18 +860,25 @@
         </w:numPr>
         <w:spacing w:after="0"/>
         <w:ind w:leftChars="0"/>
+        <w:rPr>
+          <w:sz w:val="18"/>
+          <w:szCs w:val="20"/>
+        </w:rPr>
       </w:pPr>
       <w:r>
         <w:rPr>
           <w:rFonts w:hint="eastAsia"/>
+          <w:sz w:val="18"/>
+          <w:szCs w:val="20"/>
         </w:rPr>
         <w:t>S</w:t>
       </w:r>
       <w:r>
-        <w:t xml:space="preserve">core: </w:t>
-      </w:r>
-      <w:r>
-        <w:t>0.7305235299240406</w:t>
+        <w:rPr>
+          <w:sz w:val="18"/>
+          <w:szCs w:val="20"/>
+        </w:rPr>
+        <w:t>core: 0.7305235299240406</w:t>
       </w:r>
     </w:p>
     <w:p>
@@ -808,12 +890,17 @@
         </w:numPr>
         <w:spacing w:after="0"/>
         <w:ind w:leftChars="0"/>
-      </w:pPr>
-      <w:r>
-        <w:t xml:space="preserve">Purity: </w:t>
-      </w:r>
-      <w:r>
-        <w:t>0.3434259643301535</w:t>
+        <w:rPr>
+          <w:sz w:val="18"/>
+          <w:szCs w:val="20"/>
+        </w:rPr>
+      </w:pPr>
+      <w:r>
+        <w:rPr>
+          <w:sz w:val="18"/>
+          <w:szCs w:val="20"/>
+        </w:rPr>
+        <w:t>Purity: 0.3434259643301535</w:t>
       </w:r>
     </w:p>
     <w:p>
@@ -825,18 +912,25 @@
         </w:numPr>
         <w:spacing w:after="0"/>
         <w:ind w:leftChars="0"/>
+        <w:rPr>
+          <w:i/>
+          <w:iCs/>
+        </w:rPr>
       </w:pPr>
       <w:r>
         <w:rPr>
           <w:rFonts w:hint="eastAsia"/>
+          <w:i/>
+          <w:iCs/>
         </w:rPr>
         <w:t>D</w:t>
       </w:r>
       <w:r>
-        <w:t xml:space="preserve">BSCAN: </w:t>
-      </w:r>
-      <w:r>
-        <w:t>{'eps': 0.001, 'min_samples': 150}</w:t>
+        <w:rPr>
+          <w:i/>
+          <w:iCs/>
+        </w:rPr>
+        <w:t>BSCAN: {'eps': 0.001, 'min_samples': 150}</w:t>
       </w:r>
     </w:p>
     <w:p>
@@ -848,21 +942,25 @@
         </w:numPr>
         <w:spacing w:after="0"/>
         <w:ind w:leftChars="0"/>
+        <w:rPr>
+          <w:sz w:val="18"/>
+          <w:szCs w:val="20"/>
+        </w:rPr>
       </w:pPr>
       <w:r>
         <w:rPr>
           <w:rFonts w:hint="eastAsia"/>
+          <w:sz w:val="18"/>
+          <w:szCs w:val="20"/>
         </w:rPr>
         <w:t>S</w:t>
       </w:r>
       <w:r>
-        <w:t>core:</w:t>
-      </w:r>
-      <w:r>
-        <w:t xml:space="preserve"> </w:t>
-      </w:r>
-      <w:r>
-        <w:t>0.0</w:t>
+        <w:rPr>
+          <w:sz w:val="18"/>
+          <w:szCs w:val="20"/>
+        </w:rPr>
+        <w:t>core: 0.0</w:t>
       </w:r>
     </w:p>
     <w:p>
@@ -875,14 +973,16 @@
         <w:spacing w:after="0"/>
         <w:ind w:leftChars="0"/>
         <w:rPr>
-          <w:rFonts w:hint="eastAsia"/>
-        </w:rPr>
-      </w:pPr>
-      <w:r>
-        <w:t xml:space="preserve">Purity: </w:t>
-      </w:r>
-      <w:r>
-        <w:t>0.3076659822039699</w:t>
+          <w:sz w:val="18"/>
+          <w:szCs w:val="20"/>
+        </w:rPr>
+      </w:pPr>
+      <w:r>
+        <w:rPr>
+          <w:sz w:val="18"/>
+          <w:szCs w:val="20"/>
+        </w:rPr>
+        <w:t>Purity: 0.3076659822039699</w:t>
       </w:r>
     </w:p>
     <w:p>
@@ -896,31 +996,30 @@
         <w:ind w:leftChars="0"/>
         <w:jc w:val="left"/>
         <w:rPr>
+          <w:b/>
+          <w:bCs/>
+        </w:rPr>
+      </w:pPr>
+      <w:r>
+        <w:rPr>
           <w:rFonts w:hint="eastAsia"/>
           <w:b/>
           <w:bCs/>
         </w:rPr>
-      </w:pPr>
-      <w:r>
-        <w:rPr>
-          <w:rFonts w:hint="eastAsia"/>
+        <w:t>E</w:t>
+      </w:r>
+      <w:r>
+        <w:rPr>
           <w:b/>
           <w:bCs/>
         </w:rPr>
-        <w:t>E</w:t>
+        <w:t>valuation</w:t>
       </w:r>
       <w:r>
         <w:rPr>
           <w:b/>
           <w:bCs/>
         </w:rPr>
-        <w:t>valuation</w:t>
-      </w:r>
-      <w:r>
-        <w:rPr>
-          <w:b/>
-          <w:bCs/>
-        </w:rPr>
         <w:t xml:space="preserve"> (2-Methods)</w:t>
       </w:r>
     </w:p>
@@ -929,7 +1028,6 @@
         <w:spacing w:after="0" w:line="240" w:lineRule="auto"/>
         <w:jc w:val="left"/>
         <w:rPr>
-          <w:rFonts w:hint="eastAsia"/>
           <w:sz w:val="10"/>
           <w:szCs w:val="12"/>
         </w:rPr>
@@ -971,7 +1069,6 @@
         <w:spacing w:after="0" w:line="240" w:lineRule="auto"/>
         <w:jc w:val="left"/>
         <w:rPr>
-          <w:rFonts w:hint="eastAsia"/>
           <w:sz w:val="10"/>
           <w:szCs w:val="12"/>
         </w:rPr>
@@ -3420,7 +3517,6 @@
         <w:spacing w:after="0" w:line="240" w:lineRule="auto"/>
         <w:jc w:val="left"/>
         <w:rPr>
-          <w:rFonts w:hint="eastAsia"/>
           <w:sz w:val="10"/>
           <w:szCs w:val="12"/>
         </w:rPr>
@@ -3454,7 +3550,6 @@
         <w:spacing w:after="0" w:line="240" w:lineRule="auto"/>
         <w:jc w:val="left"/>
         <w:rPr>
-          <w:rFonts w:hint="eastAsia"/>
           <w:sz w:val="10"/>
           <w:szCs w:val="12"/>
         </w:rPr>
@@ -5711,9 +5806,9 @@
           <w:noProof/>
         </w:rPr>
         <w:drawing>
-          <wp:inline distT="0" distB="0" distL="0" distR="0">
-            <wp:extent cx="3396310" cy="3600000"/>
-            <wp:effectExtent l="0" t="0" r="0" b="635"/>
+          <wp:inline distT="0" distB="0" distL="0" distR="0" wp14:anchorId="14AB05D3" wp14:editId="233B86DD">
+            <wp:extent cx="3056679" cy="3240000"/>
+            <wp:effectExtent l="0" t="0" r="0" b="0"/>
             <wp:docPr id="1" name="그림 1"/>
             <wp:cNvGraphicFramePr>
               <a:graphicFrameLocks xmlns:a="http://schemas.openxmlformats.org/drawingml/2006/main" noChangeAspect="1"/>
@@ -5728,7 +5823,7 @@
                     </pic:cNvPicPr>
                   </pic:nvPicPr>
                   <pic:blipFill>
-                    <a:blip r:embed="rId6">
+                    <a:blip r:embed="rId6" cstate="print">
                       <a:extLst>
                         <a:ext uri="{28A0092B-C50C-407E-A947-70E740481C1C}">
                           <a14:useLocalDpi xmlns:a14="http://schemas.microsoft.com/office/drawing/2010/main" val="0"/>
@@ -5743,7 +5838,7 @@
                   <pic:spPr bwMode="auto">
                     <a:xfrm>
                       <a:off x="0" y="0"/>
-                      <a:ext cx="3396310" cy="3600000"/>
+                      <a:ext cx="3056679" cy="3240000"/>
                     </a:xfrm>
                     <a:prstGeom prst="rect">
                       <a:avLst/>
@@ -5764,18 +5859,12 @@
       <w:pPr>
         <w:spacing w:after="0" w:line="240" w:lineRule="auto"/>
         <w:jc w:val="center"/>
-        <w:rPr>
-          <w:rFonts w:hint="eastAsia"/>
-        </w:rPr>
       </w:pPr>
     </w:p>
     <w:p>
       <w:pPr>
         <w:spacing w:after="0" w:line="240" w:lineRule="auto"/>
         <w:jc w:val="center"/>
-        <w:rPr>
-          <w:rFonts w:hint="eastAsia"/>
-        </w:rPr>
       </w:pPr>
       <w:r>
         <w:rPr>
@@ -5783,9 +5872,9 @@
           <w:noProof/>
         </w:rPr>
         <w:drawing>
-          <wp:inline distT="0" distB="0" distL="0" distR="0">
-            <wp:extent cx="3220164" cy="3600000"/>
-            <wp:effectExtent l="0" t="0" r="0" b="635"/>
+          <wp:inline distT="0" distB="0" distL="0" distR="0" wp14:anchorId="49631739" wp14:editId="374699B6">
+            <wp:extent cx="2898148" cy="3240000"/>
+            <wp:effectExtent l="0" t="0" r="0" b="0"/>
             <wp:docPr id="2" name="그림 2"/>
             <wp:cNvGraphicFramePr>
               <a:graphicFrameLocks xmlns:a="http://schemas.openxmlformats.org/drawingml/2006/main" noChangeAspect="1"/>
@@ -5800,7 +5889,7 @@
                     </pic:cNvPicPr>
                   </pic:nvPicPr>
                   <pic:blipFill>
-                    <a:blip r:embed="rId7">
+                    <a:blip r:embed="rId7" cstate="print">
                       <a:extLst>
                         <a:ext uri="{28A0092B-C50C-407E-A947-70E740481C1C}">
                           <a14:useLocalDpi xmlns:a14="http://schemas.microsoft.com/office/drawing/2010/main" val="0"/>
@@ -5815,7 +5904,7 @@
                   <pic:spPr bwMode="auto">
                     <a:xfrm>
                       <a:off x="0" y="0"/>
-                      <a:ext cx="3220164" cy="3600000"/>
+                      <a:ext cx="2898148" cy="3240000"/>
                     </a:xfrm>
                     <a:prstGeom prst="rect">
                       <a:avLst/>
@@ -5836,9 +5925,6 @@
       <w:pPr>
         <w:spacing w:after="0" w:line="240" w:lineRule="auto"/>
         <w:jc w:val="left"/>
-        <w:rPr>
-          <w:rFonts w:hint="eastAsia"/>
-        </w:rPr>
       </w:pPr>
     </w:p>
     <w:p>
@@ -5886,7 +5972,12 @@
         <w:t>P</w:t>
       </w:r>
       <w:r>
-        <w:t>lease read ‘Readme.md’ files</w:t>
+        <w:t>lease read ‘Readme.</w:t>
+      </w:r>
+      <w:bookmarkStart w:id="0" w:name="_GoBack"/>
+      <w:bookmarkEnd w:id="0"/>
+      <w:r>
+        <w:t>md’ files</w:t>
       </w:r>
     </w:p>
     <w:p>
@@ -5900,20 +5991,27 @@
         <w:ind w:leftChars="0"/>
         <w:jc w:val="left"/>
         <w:rPr>
+          <w:b/>
+          <w:bCs/>
+          <w:u w:val="single"/>
+        </w:rPr>
+      </w:pPr>
+      <w:r>
+        <w:rPr>
           <w:rFonts w:hint="eastAsia"/>
           <w:b/>
           <w:bCs/>
           <w:u w:val="single"/>
         </w:rPr>
-      </w:pPr>
-      <w:r>
-        <w:rPr>
-          <w:rFonts w:hint="eastAsia"/>
+        <w:t>I</w:t>
+      </w:r>
+      <w:r>
+        <w:rPr>
           <w:b/>
           <w:bCs/>
           <w:u w:val="single"/>
         </w:rPr>
-        <w:t>I</w:t>
+        <w:t>f you want to see visualizations</w:t>
       </w:r>
       <w:r>
         <w:rPr>
@@ -5921,7 +6019,7 @@
           <w:bCs/>
           <w:u w:val="single"/>
         </w:rPr>
-        <w:t>f you want to see visualizations</w:t>
+        <w:t xml:space="preserve"> for cluster</w:t>
       </w:r>
       <w:r>
         <w:rPr>
@@ -5929,26 +6027,45 @@
           <w:bCs/>
           <w:u w:val="single"/>
         </w:rPr>
-        <w:t xml:space="preserve"> for cluster</w:t>
-      </w:r>
-      <w:r>
+        <w:t>, please open ‘ipython.html’ file.</w:t>
+      </w:r>
+    </w:p>
+    <w:p>
+      <w:pPr>
+        <w:pStyle w:val="a3"/>
+        <w:numPr>
+          <w:ilvl w:val="0"/>
+          <w:numId w:val="3"/>
+        </w:numPr>
+        <w:spacing w:after="0" w:line="240" w:lineRule="auto"/>
+        <w:ind w:leftChars="0"/>
+        <w:jc w:val="left"/>
         <w:rPr>
           <w:b/>
           <w:bCs/>
           <w:u w:val="single"/>
         </w:rPr>
-        <w:t xml:space="preserve">, </w:t>
-      </w:r>
-      <w:bookmarkStart w:id="0" w:name="_GoBack"/>
-      <w:bookmarkEnd w:id="0"/>
-      <w:r>
-        <w:rPr>
-          <w:b/>
-          <w:bCs/>
-          <w:u w:val="single"/>
-        </w:rPr>
-        <w:t>please open ‘ipython.html’ file.</w:t>
-      </w:r>
+      </w:pPr>
+      <w:hyperlink r:id="rId8" w:history="1">
+        <w:r>
+          <w:rPr>
+            <w:rStyle w:val="a4"/>
+          </w:rPr>
+          <w:t>https://github.com/ChoiHyungKyu/MachineLearning</w:t>
+        </w:r>
+        <w:r>
+          <w:rPr>
+            <w:rStyle w:val="a4"/>
+          </w:rPr>
+          <w:t>T</w:t>
+        </w:r>
+        <w:r>
+          <w:rPr>
+            <w:rStyle w:val="a4"/>
+          </w:rPr>
+          <w:t>ermProject</w:t>
+        </w:r>
+      </w:hyperlink>
     </w:p>
     <w:sectPr>
       <w:pgSz w:w="11906" w:h="16838"/>
@@ -6763,6 +6880,41 @@
       <w:szCs w:val="24"/>
     </w:rPr>
   </w:style>
+  <w:style w:type="character" w:styleId="a4">
+    <w:name w:val="Hyperlink"/>
+    <w:basedOn w:val="a0"/>
+    <w:uiPriority w:val="99"/>
+    <w:unhideWhenUsed/>
+    <w:rsid w:val="000735EF"/>
+    <w:rPr>
+      <w:color w:val="0000FF"/>
+      <w:u w:val="single"/>
+    </w:rPr>
+  </w:style>
+  <w:style w:type="character" w:styleId="a5">
+    <w:name w:val="Unresolved Mention"/>
+    <w:basedOn w:val="a0"/>
+    <w:uiPriority w:val="99"/>
+    <w:semiHidden/>
+    <w:unhideWhenUsed/>
+    <w:rsid w:val="00FE4445"/>
+    <w:rPr>
+      <w:color w:val="605E5C"/>
+      <w:shd w:val="clear" w:color="auto" w:fill="E1DFDD"/>
+    </w:rPr>
+  </w:style>
+  <w:style w:type="character" w:styleId="a6">
+    <w:name w:val="FollowedHyperlink"/>
+    <w:basedOn w:val="a0"/>
+    <w:uiPriority w:val="99"/>
+    <w:semiHidden/>
+    <w:unhideWhenUsed/>
+    <w:rsid w:val="00FE4445"/>
+    <w:rPr>
+      <w:color w:val="954F72" w:themeColor="followedHyperlink"/>
+      <w:u w:val="single"/>
+    </w:rPr>
+  </w:style>
 </w:styles>
 </file>
 

</xml_diff>